<commit_message>
Add results to report and adjust code Idea 2
</commit_message>
<xml_diff>
--- a/B2_idea 2/Idea 2_report.docx
+++ b/B2_idea 2/Idea 2_report.docx
@@ -24,13 +24,7 @@
     </w:p>
     <w:p>
       <w:r>
-        <w:t>This research is conducted in order to find difference in strength of the below average effect for private label products compared to premium label products</w:t>
-      </w:r>
-      <w:r>
-        <w:t xml:space="preserve"> and whether the below average effect affects the willingness to pay (WTP)</w:t>
-      </w:r>
-      <w:r>
-        <w:t>. The variables were measured by conducting a Prolific survey among 200 respondents in the United Kingdom. Respondents were all fluent in English and took part voluntarily and anonymously.</w:t>
+        <w:t>This research is conducted in order to find difference in strength of the below average effect for private label products compared to premium label products and whether the below average effect affects the willingness to pay (WTP). The variables were measured by conducting a Prolific survey among 200 respondents in the United Kingdom. Respondents were all fluent in English and took part voluntarily and anonymously.</w:t>
       </w:r>
     </w:p>
     <w:p>
@@ -715,10 +709,7 @@
     </w:p>
     <w:p>
       <w:r>
-        <w:t>H1: T</w:t>
-      </w:r>
-      <w:r>
-        <w:t>he below average effect is stronger for private label products than for premium label products.</w:t>
+        <w:t>H1: The below average effect is stronger for private label products than for premium label products.</w:t>
       </w:r>
     </w:p>
     <w:p>
@@ -823,7 +814,6 @@
         <w:t xml:space="preserve"> that for both private label and premium label versions of the survey, the respondents estimated their own WTP to be lower than the WTP of the average person. </w:t>
       </w:r>
     </w:p>
-    <w:p/>
     <w:p>
       <w:pPr>
         <w:pStyle w:val="Lijstalinea"/>
@@ -844,10 +834,78 @@
         <w:t>Linear regression</w:t>
       </w:r>
     </w:p>
-    <w:p/>
-    <w:p>
-      <w:r>
-        <w:t>When the data is used to compute a linear regression model, it turns out that none of the variables are significant within the model. There</w:t>
+    <w:p>
+      <w:pPr>
+        <w:jc w:val="center"/>
+        <w:rPr>
+          <w:u w:val="single"/>
+        </w:rPr>
+      </w:pPr>
+      <w:r>
+        <w:rPr>
+          <w:u w:val="single"/>
+        </w:rPr>
+        <w:t>H1</w:t>
+      </w:r>
+    </w:p>
+    <w:p>
+      <w:r>
+        <w:t xml:space="preserve">H1 was tested by computing a linear regression model taking the relative purchase rank as output variable and the product type as a categorial variable taking the value of 1 (private) and 0 (premium). The model shows us that when the independent variable takes the value of 1, the relative purchase rank decrease with 6.640, indicating that the below average effect is indeed stronger for private label products. However, the current model </w:t>
+      </w:r>
+      <w:r>
+        <w:t>shows no significant effect. When adding age as a covariate, the model shows that when age increases with one unit, the rel</w:t>
+      </w:r>
+      <w:r>
+        <w:t>ative purchase rank decreases with 0.017, indicating that the below average effect becomes stronger with age. Again, the variables within the model are not significant. Therefore, it is concluded that H1 should be rejected with the current data.</w:t>
+      </w:r>
+    </w:p>
+    <w:p>
+      <w:pPr>
+        <w:jc w:val="center"/>
+        <w:rPr>
+          <w:u w:val="single"/>
+        </w:rPr>
+      </w:pPr>
+      <w:r>
+        <w:rPr>
+          <w:u w:val="single"/>
+        </w:rPr>
+        <w:t>H2</w:t>
+      </w:r>
+    </w:p>
+    <w:p>
+      <w:r>
+        <w:t xml:space="preserve">H2 was test by creating a regression model including the relative purchase rank as an independent variable and the difference between a person’s WTP and the perceived average as an output. The intercept is set at 0.266 with a </w:t>
+      </w:r>
+      <w:r>
+        <w:t>-0.0038 coefficient</w:t>
+      </w:r>
+      <w:r>
+        <w:t xml:space="preserve"> for the relative purchase rank. This indicates that</w:t>
+      </w:r>
+      <w:r>
+        <w:t xml:space="preserve"> with every</w:t>
+      </w:r>
+      <w:r>
+        <w:t xml:space="preserve"> </w:t>
+      </w:r>
+      <w:r>
+        <w:t xml:space="preserve">point that people rank themselves higher on the relative ranking (0-100), the difference between their own WTP and the average decrease with 0.38 cents in pound sterling. </w:t>
+      </w:r>
+      <w:r>
+        <w:t xml:space="preserve">This </w:t>
+      </w:r>
+      <w:r>
+        <w:t xml:space="preserve">shows that the stronger the below average effect (the further the relative ranking is below 50 on the 0-100 scale), the larger the WTP difference. </w:t>
+      </w:r>
+      <w:r>
+        <w:t xml:space="preserve">When the data is used to compute </w:t>
+      </w:r>
+      <w:r>
+        <w:t>the</w:t>
+      </w:r>
+      <w:r>
+        <w:t xml:space="preserve"> linear regression model, it turns out that none of the variables are significant within the model. There</w:t>
       </w:r>
       <w:r>
         <w:t>fore, H2 should be rejected based on the current data.</w:t>

</xml_diff>

<commit_message>
update report idea 2
</commit_message>
<xml_diff>
--- a/B2_idea 2/Idea 2_report.docx
+++ b/B2_idea 2/Idea 2_report.docx
@@ -875,7 +875,13 @@
     </w:p>
     <w:p>
       <w:r>
-        <w:t xml:space="preserve">H2 was test by creating a regression model including the relative purchase rank as an independent variable and the difference between a person’s WTP and the perceived average as an output. The intercept is set at 0.266 with a </w:t>
+        <w:t>H2 was test</w:t>
+      </w:r>
+      <w:r>
+        <w:t>ed</w:t>
+      </w:r>
+      <w:r>
+        <w:t xml:space="preserve"> by creating a regression model including the relative purchase rank as an independent variable and the difference between a person’s WTP and the perceived average as an output. The intercept is set at 0.266 with a </w:t>
       </w:r>
       <w:r>
         <w:t>-0.0038 coefficient</w:t>

</xml_diff>

<commit_message>
finalize report idea 2
</commit_message>
<xml_diff>
--- a/B2_idea 2/Idea 2_report.docx
+++ b/B2_idea 2/Idea 2_report.docx
@@ -302,7 +302,31 @@
           <w:sz w:val="24"/>
           <w:szCs w:val="24"/>
         </w:rPr>
-        <w:t xml:space="preserve"> bottle of either a private label drink or a premium label drink</w:t>
+        <w:t xml:space="preserve"> bottle of either a private label </w:t>
+      </w:r>
+      <w:r>
+        <w:rPr>
+          <w:rFonts w:ascii="Times New Roman" w:hAnsi="Times New Roman" w:cs="Times New Roman"/>
+          <w:sz w:val="24"/>
+          <w:szCs w:val="24"/>
+        </w:rPr>
+        <w:t>soda</w:t>
+      </w:r>
+      <w:r>
+        <w:rPr>
+          <w:rFonts w:ascii="Times New Roman" w:hAnsi="Times New Roman" w:cs="Times New Roman"/>
+          <w:sz w:val="24"/>
+          <w:szCs w:val="24"/>
+        </w:rPr>
+        <w:t xml:space="preserve"> or a premium label </w:t>
+      </w:r>
+      <w:r>
+        <w:rPr>
+          <w:rFonts w:ascii="Times New Roman" w:hAnsi="Times New Roman" w:cs="Times New Roman"/>
+          <w:sz w:val="24"/>
+          <w:szCs w:val="24"/>
+        </w:rPr>
+        <w:t>soda</w:t>
       </w:r>
       <w:r>
         <w:rPr>
@@ -422,7 +446,23 @@
           <w:sz w:val="24"/>
           <w:szCs w:val="24"/>
         </w:rPr>
-        <w:t xml:space="preserve"> To get rid of outliers, all WTP differences higher than 1 and lower than -1 were removed from the dataset during the analysis, decreasing the amount of respondents from 200 to 193. </w:t>
+        <w:t xml:space="preserve"> To get rid of outliers, all WTP difference</w:t>
+      </w:r>
+      <w:r>
+        <w:rPr>
+          <w:rFonts w:ascii="Times New Roman" w:hAnsi="Times New Roman" w:cs="Times New Roman"/>
+          <w:sz w:val="24"/>
+          <w:szCs w:val="24"/>
+        </w:rPr>
+        <w:t xml:space="preserve"> values</w:t>
+      </w:r>
+      <w:r>
+        <w:rPr>
+          <w:rFonts w:ascii="Times New Roman" w:hAnsi="Times New Roman" w:cs="Times New Roman"/>
+          <w:sz w:val="24"/>
+          <w:szCs w:val="24"/>
+        </w:rPr>
+        <w:t xml:space="preserve"> higher than 1 and lower than -1 were removed from the dataset during the analysis, decreasing the amount of respondents from 200 to 193. </w:t>
       </w:r>
     </w:p>
     <w:p>
@@ -939,6 +979,10 @@
     </w:p>
     <w:p>
       <w:pPr>
+        <w:tabs>
+          <w:tab w:val="left" w:pos="2808"/>
+          <w:tab w:val="left" w:pos="6024"/>
+        </w:tabs>
         <w:rPr>
           <w:rFonts w:ascii="Times New Roman" w:hAnsi="Times New Roman" w:cs="Times New Roman"/>
           <w:b/>
@@ -947,6 +991,28 @@
           <w:szCs w:val="24"/>
         </w:rPr>
       </w:pPr>
+      <w:r>
+        <w:rPr>
+          <w:rFonts w:ascii="Times New Roman" w:hAnsi="Times New Roman" w:cs="Times New Roman"/>
+          <w:b/>
+          <w:bCs/>
+          <w:sz w:val="24"/>
+          <w:szCs w:val="24"/>
+        </w:rPr>
+        <w:tab/>
+        <w:t>H1</w:t>
+      </w:r>
+      <w:r>
+        <w:rPr>
+          <w:rFonts w:ascii="Times New Roman" w:hAnsi="Times New Roman" w:cs="Times New Roman"/>
+          <w:b/>
+          <w:bCs/>
+          <w:sz w:val="24"/>
+          <w:szCs w:val="24"/>
+        </w:rPr>
+        <w:tab/>
+        <w:t>H2</w:t>
+      </w:r>
     </w:p>
     <w:p>
       <w:pPr>
@@ -1065,7 +1131,39 @@
           <w:sz w:val="24"/>
           <w:szCs w:val="24"/>
         </w:rPr>
-        <w:t>The stronger the below average effect, the larger the difference in willingness to pay between a person and the average.</w:t>
+        <w:t xml:space="preserve">The stronger the below average effect, the larger the difference </w:t>
+      </w:r>
+      <w:r>
+        <w:rPr>
+          <w:rFonts w:ascii="Times New Roman" w:hAnsi="Times New Roman" w:cs="Times New Roman"/>
+          <w:sz w:val="24"/>
+          <w:szCs w:val="24"/>
+        </w:rPr>
+        <w:t>between a person’s</w:t>
+      </w:r>
+      <w:r>
+        <w:rPr>
+          <w:rFonts w:ascii="Times New Roman" w:hAnsi="Times New Roman" w:cs="Times New Roman"/>
+          <w:sz w:val="24"/>
+          <w:szCs w:val="24"/>
+        </w:rPr>
+        <w:t xml:space="preserve"> willingness to pay</w:t>
+      </w:r>
+      <w:r>
+        <w:rPr>
+          <w:rFonts w:ascii="Times New Roman" w:hAnsi="Times New Roman" w:cs="Times New Roman"/>
+          <w:sz w:val="24"/>
+          <w:szCs w:val="24"/>
+        </w:rPr>
+        <w:t xml:space="preserve"> and the perceived average willingness to pay</w:t>
+      </w:r>
+      <w:r>
+        <w:rPr>
+          <w:rFonts w:ascii="Times New Roman" w:hAnsi="Times New Roman" w:cs="Times New Roman"/>
+          <w:sz w:val="24"/>
+          <w:szCs w:val="24"/>
+        </w:rPr>
+        <w:t>.</w:t>
       </w:r>
     </w:p>
     <w:p>
@@ -1765,15 +1863,30 @@
         </w:rPr>
         <w:t>When testing the assumptions for linear regression, it turned out that the Y-variable (WTP difference) is not normally distributed with the current data. The Shapiro-Wilk normality test shows a p-value far below 0.05 and therefore the assumption of normality in the data is not met.</w:t>
       </w:r>
-    </w:p>
-    <w:p>
-      <w:pPr>
-        <w:rPr>
-          <w:rFonts w:ascii="Times New Roman" w:hAnsi="Times New Roman" w:cs="Times New Roman"/>
-          <w:sz w:val="24"/>
-          <w:szCs w:val="24"/>
-        </w:rPr>
-      </w:pPr>
+      <w:r>
+        <w:rPr>
+          <w:rFonts w:ascii="Times New Roman" w:hAnsi="Times New Roman" w:cs="Times New Roman"/>
+          <w:sz w:val="24"/>
+          <w:szCs w:val="24"/>
+        </w:rPr>
+        <w:t xml:space="preserve"> </w:t>
+      </w:r>
+      <w:r>
+        <w:rPr>
+          <w:rFonts w:ascii="Times New Roman" w:hAnsi="Times New Roman" w:cs="Times New Roman"/>
+          <w:sz w:val="24"/>
+          <w:szCs w:val="24"/>
+        </w:rPr>
+        <w:t>The assumption of independence is met due to the random assignment among respondents.</w:t>
+      </w:r>
+      <w:r>
+        <w:rPr>
+          <w:rFonts w:ascii="Times New Roman" w:hAnsi="Times New Roman" w:cs="Times New Roman"/>
+          <w:sz w:val="24"/>
+          <w:szCs w:val="24"/>
+        </w:rPr>
+        <w:t xml:space="preserve"> </w:t>
+      </w:r>
       <w:r>
         <w:rPr>
           <w:rFonts w:ascii="Times New Roman" w:hAnsi="Times New Roman" w:cs="Times New Roman"/>
@@ -1781,6 +1894,39 @@
           <w:szCs w:val="24"/>
         </w:rPr>
         <w:t xml:space="preserve">Other assumptions were tested using visual inspection of the data. This shows </w:t>
+      </w:r>
+      <w:r>
+        <w:rPr>
+          <w:rFonts w:ascii="Times New Roman" w:hAnsi="Times New Roman" w:cs="Times New Roman"/>
+          <w:sz w:val="24"/>
+          <w:szCs w:val="24"/>
+        </w:rPr>
+        <w:t>that the data is somewhat linear when plotting the observations.</w:t>
+      </w:r>
+      <w:r>
+        <w:rPr>
+          <w:rFonts w:ascii="Times New Roman" w:hAnsi="Times New Roman" w:cs="Times New Roman"/>
+          <w:sz w:val="24"/>
+          <w:szCs w:val="24"/>
+        </w:rPr>
+        <w:t xml:space="preserve"> Homoscedasticity was checked plotting residuals vs fitted values, showing that the residuals are somewhat similarly spread over the x-axis. </w:t>
+      </w:r>
+    </w:p>
+    <w:p>
+      <w:pPr>
+        <w:rPr>
+          <w:rFonts w:ascii="Times New Roman" w:hAnsi="Times New Roman" w:cs="Times New Roman"/>
+          <w:sz w:val="24"/>
+          <w:szCs w:val="24"/>
+        </w:rPr>
+      </w:pPr>
+      <w:r>
+        <w:rPr>
+          <w:rFonts w:ascii="Times New Roman" w:hAnsi="Times New Roman" w:cs="Times New Roman"/>
+          <w:sz w:val="24"/>
+          <w:szCs w:val="24"/>
+        </w:rPr>
+        <w:t>Since, the assumptions for linear regression are not completely met, the current output has a chance of being incorrect. It is therefore recommended to expand the sample size for the experiment.</w:t>
       </w:r>
     </w:p>
     <w:p>

</xml_diff>